<commit_message>
Se agrego una carpeta que va a contener todas las Diapositivas del Proyecto
</commit_message>
<xml_diff>
--- a/ProyectoBioingenieria.docx
+++ b/ProyectoBioingenieria.docx
@@ -2848,204 +2848,6 @@
     </w:p>
     <w:p>
       <w:pPr>
-        <w:spacing w:line="240" w:lineRule="auto"/>
-        <w:rPr>
-          <w:sz w:val="24"/>
-          <w:szCs w:val="24"/>
-        </w:rPr>
-      </w:pPr>
-    </w:p>
-    <w:p>
-      <w:pPr>
-        <w:spacing w:line="240" w:lineRule="auto"/>
-        <w:rPr>
-          <w:sz w:val="24"/>
-          <w:szCs w:val="24"/>
-        </w:rPr>
-      </w:pPr>
-    </w:p>
-    <w:p>
-      <w:pPr>
-        <w:spacing w:line="240" w:lineRule="auto"/>
-        <w:rPr>
-          <w:sz w:val="24"/>
-          <w:szCs w:val="24"/>
-        </w:rPr>
-      </w:pPr>
-    </w:p>
-    <w:p>
-      <w:pPr>
-        <w:spacing w:line="240" w:lineRule="auto"/>
-        <w:rPr>
-          <w:sz w:val="24"/>
-          <w:szCs w:val="24"/>
-        </w:rPr>
-      </w:pPr>
-    </w:p>
-    <w:p>
-      <w:pPr>
-        <w:spacing w:line="240" w:lineRule="auto"/>
-        <w:rPr>
-          <w:sz w:val="24"/>
-          <w:szCs w:val="24"/>
-        </w:rPr>
-      </w:pPr>
-    </w:p>
-    <w:p>
-      <w:pPr>
-        <w:spacing w:line="240" w:lineRule="auto"/>
-        <w:rPr>
-          <w:sz w:val="24"/>
-          <w:szCs w:val="24"/>
-        </w:rPr>
-      </w:pPr>
-    </w:p>
-    <w:p>
-      <w:pPr>
-        <w:spacing w:line="240" w:lineRule="auto"/>
-        <w:rPr>
-          <w:sz w:val="24"/>
-          <w:szCs w:val="24"/>
-        </w:rPr>
-      </w:pPr>
-    </w:p>
-    <w:p>
-      <w:pPr>
-        <w:spacing w:line="240" w:lineRule="auto"/>
-        <w:rPr>
-          <w:sz w:val="24"/>
-          <w:szCs w:val="24"/>
-        </w:rPr>
-      </w:pPr>
-    </w:p>
-    <w:p>
-      <w:pPr>
-        <w:spacing w:line="240" w:lineRule="auto"/>
-        <w:rPr>
-          <w:sz w:val="24"/>
-          <w:szCs w:val="24"/>
-        </w:rPr>
-      </w:pPr>
-    </w:p>
-    <w:p>
-      <w:pPr>
-        <w:spacing w:line="240" w:lineRule="auto"/>
-        <w:rPr>
-          <w:sz w:val="24"/>
-          <w:szCs w:val="24"/>
-        </w:rPr>
-      </w:pPr>
-    </w:p>
-    <w:p>
-      <w:pPr>
-        <w:spacing w:line="240" w:lineRule="auto"/>
-        <w:rPr>
-          <w:sz w:val="24"/>
-          <w:szCs w:val="24"/>
-        </w:rPr>
-      </w:pPr>
-    </w:p>
-    <w:p>
-      <w:pPr>
-        <w:spacing w:line="240" w:lineRule="auto"/>
-        <w:rPr>
-          <w:sz w:val="24"/>
-          <w:szCs w:val="24"/>
-        </w:rPr>
-      </w:pPr>
-    </w:p>
-    <w:p>
-      <w:pPr>
-        <w:spacing w:line="240" w:lineRule="auto"/>
-        <w:rPr>
-          <w:sz w:val="24"/>
-          <w:szCs w:val="24"/>
-        </w:rPr>
-      </w:pPr>
-    </w:p>
-    <w:p>
-      <w:pPr>
-        <w:spacing w:line="240" w:lineRule="auto"/>
-        <w:rPr>
-          <w:sz w:val="24"/>
-          <w:szCs w:val="24"/>
-        </w:rPr>
-      </w:pPr>
-    </w:p>
-    <w:p>
-      <w:pPr>
-        <w:spacing w:line="240" w:lineRule="auto"/>
-        <w:rPr>
-          <w:sz w:val="24"/>
-          <w:szCs w:val="24"/>
-        </w:rPr>
-      </w:pPr>
-    </w:p>
-    <w:p>
-      <w:pPr>
-        <w:spacing w:line="240" w:lineRule="auto"/>
-        <w:rPr>
-          <w:sz w:val="24"/>
-          <w:szCs w:val="24"/>
-        </w:rPr>
-      </w:pPr>
-    </w:p>
-    <w:p>
-      <w:pPr>
-        <w:spacing w:line="240" w:lineRule="auto"/>
-        <w:rPr>
-          <w:sz w:val="24"/>
-          <w:szCs w:val="24"/>
-        </w:rPr>
-      </w:pPr>
-    </w:p>
-    <w:p>
-      <w:pPr>
-        <w:spacing w:line="240" w:lineRule="auto"/>
-        <w:rPr>
-          <w:sz w:val="24"/>
-          <w:szCs w:val="24"/>
-        </w:rPr>
-      </w:pPr>
-    </w:p>
-    <w:p>
-      <w:pPr>
-        <w:spacing w:line="240" w:lineRule="auto"/>
-        <w:rPr>
-          <w:sz w:val="24"/>
-          <w:szCs w:val="24"/>
-        </w:rPr>
-      </w:pPr>
-    </w:p>
-    <w:p>
-      <w:pPr>
-        <w:spacing w:line="240" w:lineRule="auto"/>
-        <w:rPr>
-          <w:sz w:val="24"/>
-          <w:szCs w:val="24"/>
-        </w:rPr>
-      </w:pPr>
-    </w:p>
-    <w:p>
-      <w:pPr>
-        <w:spacing w:line="240" w:lineRule="auto"/>
-        <w:rPr>
-          <w:sz w:val="24"/>
-          <w:szCs w:val="24"/>
-        </w:rPr>
-      </w:pPr>
-    </w:p>
-    <w:p>
-      <w:pPr>
-        <w:spacing w:line="240" w:lineRule="auto"/>
-        <w:rPr>
-          <w:sz w:val="24"/>
-          <w:szCs w:val="24"/>
-        </w:rPr>
-      </w:pPr>
-    </w:p>
-    <w:p>
-      <w:pPr>
         <w:pStyle w:val="Ttulo1"/>
         <w:numPr>
           <w:ilvl w:val="0"/>
@@ -3062,6 +2864,7 @@
           <w:b/>
           <w:bCs/>
         </w:rPr>
+        <w:lastRenderedPageBreak/>
         <w:t>Introducción</w:t>
       </w:r>
       <w:bookmarkEnd w:id="0"/>
@@ -3193,130 +2996,123 @@
           <w:sz w:val="24"/>
           <w:szCs w:val="24"/>
         </w:rPr>
-        <w:t xml:space="preserve">La tecnología, en particular los robots de compañía, ha surgido como una posible solución para abordar la soledad y la depresión en adultos mayores. Estos robots están diseñados para proporcionar compañía, apoyo emocional y actividades interactivas que pueden ayudar a mitigar los efectos negativos de la soledad. La </w:t>
-      </w:r>
+        <w:t>La tecnología, en particular los robots de compañía, ha surgido como una posible solución para abordar la soledad y la depresión en adultos mayores. Estos robots están diseñados para proporcionar compañía, apoyo emocional y actividades interactivas que pueden ayudar a mitigar los efectos negativos de la soledad. La interacción con un robot de compañía puede ofrecer una sensación de conexión social y mejorar el estado de ánimo de los adultos mayores; a pesar de la promesa de estos robots, la calidad de los estudios sobre su efectividad en adultos mayores aún es baja debido a limitaciones metodológicas</w:t>
+      </w:r>
+      <w:r>
+        <w:rPr>
+          <w:sz w:val="24"/>
+          <w:szCs w:val="24"/>
+        </w:rPr>
+        <w:t xml:space="preserve"> [3].</w:t>
+      </w:r>
+    </w:p>
+    <w:p>
+      <w:pPr>
+        <w:spacing w:line="240" w:lineRule="auto"/>
+        <w:jc w:val="both"/>
+        <w:rPr>
+          <w:sz w:val="24"/>
+          <w:szCs w:val="24"/>
+        </w:rPr>
+      </w:pPr>
+    </w:p>
+    <w:p>
+      <w:pPr>
+        <w:spacing w:line="240" w:lineRule="auto"/>
+        <w:jc w:val="both"/>
+        <w:rPr>
+          <w:sz w:val="24"/>
+          <w:szCs w:val="24"/>
+        </w:rPr>
+      </w:pPr>
+      <w:r>
+        <w:rPr>
+          <w:sz w:val="24"/>
+          <w:szCs w:val="24"/>
+        </w:rPr>
+        <w:t xml:space="preserve">Esta tesis se enfoca en investigar el potencial de los robots de compañía como una herramienta efectiva para combatir la depresión producto de la soledad en adultos mayores. Se </w:t>
+      </w:r>
+      <w:r>
+        <w:rPr>
+          <w:sz w:val="24"/>
+          <w:szCs w:val="24"/>
+        </w:rPr>
+        <w:t>explorará</w:t>
+      </w:r>
+      <w:r>
+        <w:rPr>
+          <w:sz w:val="24"/>
+          <w:szCs w:val="24"/>
+        </w:rPr>
+        <w:t xml:space="preserve"> el diseño, la implementación y la evaluación de un robot de compañía especialmente diseñado para este propósito. Además, analizamos los resultados de estudios y ensayos clínicos que investigan el impacto de estos robots en la salud mental y emocional de los adultos mayores</w:t>
+      </w:r>
+      <w:r>
+        <w:rPr>
+          <w:sz w:val="24"/>
+          <w:szCs w:val="24"/>
+        </w:rPr>
+        <w:t xml:space="preserve"> [3][4].</w:t>
+      </w:r>
+    </w:p>
+    <w:p>
+      <w:pPr>
+        <w:spacing w:line="240" w:lineRule="auto"/>
+        <w:jc w:val="both"/>
+        <w:rPr>
+          <w:sz w:val="24"/>
+          <w:szCs w:val="24"/>
+        </w:rPr>
+      </w:pPr>
+    </w:p>
+    <w:p>
+      <w:pPr>
+        <w:spacing w:line="240" w:lineRule="auto"/>
+        <w:jc w:val="both"/>
+        <w:rPr>
+          <w:sz w:val="24"/>
+          <w:szCs w:val="24"/>
+        </w:rPr>
+      </w:pPr>
+      <w:r>
+        <w:rPr>
+          <w:sz w:val="24"/>
+          <w:szCs w:val="24"/>
+        </w:rPr>
+        <w:t>A medida que se avanza en esta investigación, se espera arrojar luz sobre cómo la tecnología desempeña un papel significativo en la mejora de la calidad de vida de los adultos mayores y en la reducción de la carga de la depresión relacionada con la soledad y problemas psicológicos; se reconoce que existen limitaciones en los recursos disponibles para atender las necesidades de la población en cuestión, y por lo tanto, se busca explorar tecnologías avanzadas, como la robótica como una solución de mejora</w:t>
+      </w:r>
+      <w:r>
+        <w:rPr>
+          <w:sz w:val="24"/>
+          <w:szCs w:val="24"/>
+        </w:rPr>
+        <w:t xml:space="preserve"> [5].</w:t>
+      </w:r>
+    </w:p>
+    <w:p>
+      <w:pPr>
+        <w:spacing w:line="240" w:lineRule="auto"/>
+        <w:jc w:val="both"/>
+        <w:rPr>
+          <w:sz w:val="24"/>
+          <w:szCs w:val="24"/>
+        </w:rPr>
+      </w:pPr>
+    </w:p>
+    <w:p>
+      <w:pPr>
+        <w:spacing w:line="240" w:lineRule="auto"/>
+        <w:jc w:val="both"/>
+        <w:rPr>
+          <w:sz w:val="24"/>
+          <w:szCs w:val="24"/>
+        </w:rPr>
+      </w:pPr>
       <w:r>
         <w:rPr>
           <w:sz w:val="24"/>
           <w:szCs w:val="24"/>
         </w:rPr>
         <w:lastRenderedPageBreak/>
-        <w:t>interacción con un robot de compañía puede ofrecer una sensación de conexión social y mejorar el estado de ánimo de los adultos mayores; a pesar de la promesa de estos robots, la calidad de los estudios sobre su efectividad en adultos mayores aún es baja debido a limitaciones metodológicas</w:t>
-      </w:r>
-      <w:r>
-        <w:rPr>
-          <w:sz w:val="24"/>
-          <w:szCs w:val="24"/>
-        </w:rPr>
-        <w:t xml:space="preserve"> [3].</w:t>
-      </w:r>
-    </w:p>
-    <w:p>
-      <w:pPr>
-        <w:spacing w:line="240" w:lineRule="auto"/>
-        <w:jc w:val="both"/>
-        <w:rPr>
-          <w:sz w:val="24"/>
-          <w:szCs w:val="24"/>
-        </w:rPr>
-      </w:pPr>
-    </w:p>
-    <w:p>
-      <w:pPr>
-        <w:spacing w:line="240" w:lineRule="auto"/>
-        <w:jc w:val="both"/>
-        <w:rPr>
-          <w:sz w:val="24"/>
-          <w:szCs w:val="24"/>
-        </w:rPr>
-      </w:pPr>
-      <w:r>
-        <w:rPr>
-          <w:sz w:val="24"/>
-          <w:szCs w:val="24"/>
-        </w:rPr>
-        <w:t xml:space="preserve">Esta tesis se enfoca en investigar el potencial de los robots de compañía como una herramienta efectiva para combatir la depresión producto de la soledad en adultos mayores. Se </w:t>
-      </w:r>
-      <w:r>
-        <w:rPr>
-          <w:sz w:val="24"/>
-          <w:szCs w:val="24"/>
-        </w:rPr>
-        <w:t>explorará</w:t>
-      </w:r>
-      <w:r>
-        <w:rPr>
-          <w:sz w:val="24"/>
-          <w:szCs w:val="24"/>
-        </w:rPr>
-        <w:t xml:space="preserve"> el diseño, la implementación y la evaluación de un robot de compañía especialmente diseñado para este propósito. Además, analizamos los resultados de estudios y ensayos clínicos que investigan el impacto de estos robots en la salud mental y emocional de los adultos mayores</w:t>
-      </w:r>
-      <w:r>
-        <w:rPr>
-          <w:sz w:val="24"/>
-          <w:szCs w:val="24"/>
-        </w:rPr>
-        <w:t xml:space="preserve"> [3][4].</w:t>
-      </w:r>
-    </w:p>
-    <w:p>
-      <w:pPr>
-        <w:spacing w:line="240" w:lineRule="auto"/>
-        <w:jc w:val="both"/>
-        <w:rPr>
-          <w:sz w:val="24"/>
-          <w:szCs w:val="24"/>
-        </w:rPr>
-      </w:pPr>
-    </w:p>
-    <w:p>
-      <w:pPr>
-        <w:spacing w:line="240" w:lineRule="auto"/>
-        <w:jc w:val="both"/>
-        <w:rPr>
-          <w:sz w:val="24"/>
-          <w:szCs w:val="24"/>
-        </w:rPr>
-      </w:pPr>
-      <w:r>
-        <w:rPr>
-          <w:sz w:val="24"/>
-          <w:szCs w:val="24"/>
-        </w:rPr>
-        <w:t>A medida que se avanza en esta investigación, se espera arrojar luz sobre cómo la tecnología desempeña un papel significativo en la mejora de la calidad de vida de los adultos mayores y en la reducción de la carga de la depresión relacionada con la soledad y problemas psicológicos; se reconoce que existen limitaciones en los recursos disponibles para atender las necesidades de la población en cuestión, y por lo tanto, se busca explorar tecnologías avanzadas, como la robótica como una solución de mejora</w:t>
-      </w:r>
-      <w:r>
-        <w:rPr>
-          <w:sz w:val="24"/>
-          <w:szCs w:val="24"/>
-        </w:rPr>
-        <w:t xml:space="preserve"> [5].</w:t>
-      </w:r>
-    </w:p>
-    <w:p>
-      <w:pPr>
-        <w:spacing w:line="240" w:lineRule="auto"/>
-        <w:jc w:val="both"/>
-        <w:rPr>
-          <w:sz w:val="24"/>
-          <w:szCs w:val="24"/>
-        </w:rPr>
-      </w:pPr>
-    </w:p>
-    <w:p>
-      <w:pPr>
-        <w:spacing w:line="240" w:lineRule="auto"/>
-        <w:jc w:val="both"/>
-        <w:rPr>
-          <w:sz w:val="24"/>
-          <w:szCs w:val="24"/>
-        </w:rPr>
-      </w:pPr>
-      <w:r>
-        <w:rPr>
-          <w:sz w:val="24"/>
-          <w:szCs w:val="24"/>
-        </w:rPr>
         <w:t>En los siguientes capítulos de esta tesis, examinaremos en detalle el estado actual de la investigación en este campo, los enfoques de diseño de robots de compañía, los métodos de evaluación y los resultados clave que se han obtenido hasta la fecha.</w:t>
       </w:r>
     </w:p>
@@ -3900,6 +3696,7 @@
           <w:b/>
           <w:bCs/>
         </w:rPr>
+        <w:lastRenderedPageBreak/>
         <w:t>Introducción al problema</w:t>
       </w:r>
       <w:bookmarkEnd w:id="1"/>
@@ -4029,7 +3826,6 @@
           <w:sz w:val="24"/>
           <w:szCs w:val="24"/>
         </w:rPr>
-        <w:lastRenderedPageBreak/>
         <w:t xml:space="preserve">Este desafío resalta la importancia de abordar la investigación en tecnología asistencial para personas mayores con un enfoque riguroso y una atención meticulosa a la metodología. </w:t>
       </w:r>
       <w:r>
@@ -4128,7 +3924,15 @@
           <w:sz w:val="24"/>
           <w:szCs w:val="24"/>
         </w:rPr>
-        <w:t>La soledad en los adultos mayores puede tener efectos perjudiciales, como el deterioro de la salud mental, el aumento del riesgo de enfermedades crónicas y la disminución de la calidad de vida. A medida que la tecnología avanza, se ha explorado el uso de robots sociales como una posible solución para abordar la soledad en los adultos mayores. Sin embargo, aún hay desafíos importantes que deben superarse en el diseño y la implementación de estos robots para que sean efectivos y aceptados por esta población.</w:t>
+        <w:t xml:space="preserve">La soledad en los adultos mayores puede tener efectos perjudiciales, como el deterioro de la salud mental, el aumento del riesgo de enfermedades crónicas y la disminución de la calidad de vida. A medida que la tecnología avanza, se ha explorado el uso de robots sociales como una posible solución para abordar la soledad en los </w:t>
+      </w:r>
+      <w:r>
+        <w:rPr>
+          <w:sz w:val="24"/>
+          <w:szCs w:val="24"/>
+        </w:rPr>
+        <w:lastRenderedPageBreak/>
+        <w:t>adultos mayores. Sin embargo, aún hay desafíos importantes que deben superarse en el diseño y la implementación de estos robots para que sean efectivos y aceptados por esta población.</w:t>
       </w:r>
     </w:p>
     <w:p>
@@ -4331,7 +4135,6 @@
           <w:b/>
           <w:bCs/>
         </w:rPr>
-        <w:lastRenderedPageBreak/>
         <w:t>Pregunta de investigación</w:t>
       </w:r>
       <w:bookmarkEnd w:id="7"/>
@@ -4503,9 +4306,170 @@
           <w:b/>
           <w:bCs/>
         </w:rPr>
+        <w:lastRenderedPageBreak/>
         <w:t>Herramientas Software</w:t>
       </w:r>
       <w:bookmarkEnd w:id="10"/>
+    </w:p>
+    <w:p>
+      <w:pPr>
+        <w:spacing w:line="240" w:lineRule="auto"/>
+        <w:jc w:val="both"/>
+        <w:rPr>
+          <w:sz w:val="24"/>
+          <w:szCs w:val="24"/>
+        </w:rPr>
+      </w:pPr>
+    </w:p>
+    <w:p>
+      <w:pPr>
+        <w:spacing w:line="240" w:lineRule="auto"/>
+        <w:jc w:val="both"/>
+        <w:rPr>
+          <w:sz w:val="24"/>
+          <w:szCs w:val="24"/>
+        </w:rPr>
+      </w:pPr>
+    </w:p>
+    <w:p>
+      <w:pPr>
+        <w:spacing w:line="240" w:lineRule="auto"/>
+        <w:jc w:val="both"/>
+        <w:rPr>
+          <w:sz w:val="24"/>
+          <w:szCs w:val="24"/>
+        </w:rPr>
+      </w:pPr>
+    </w:p>
+    <w:p>
+      <w:pPr>
+        <w:spacing w:line="240" w:lineRule="auto"/>
+        <w:jc w:val="both"/>
+        <w:rPr>
+          <w:sz w:val="24"/>
+          <w:szCs w:val="24"/>
+        </w:rPr>
+      </w:pPr>
+    </w:p>
+    <w:p>
+      <w:pPr>
+        <w:spacing w:line="240" w:lineRule="auto"/>
+        <w:jc w:val="both"/>
+        <w:rPr>
+          <w:sz w:val="24"/>
+          <w:szCs w:val="24"/>
+        </w:rPr>
+      </w:pPr>
+    </w:p>
+    <w:p>
+      <w:pPr>
+        <w:spacing w:line="240" w:lineRule="auto"/>
+        <w:jc w:val="both"/>
+        <w:rPr>
+          <w:sz w:val="24"/>
+          <w:szCs w:val="24"/>
+        </w:rPr>
+      </w:pPr>
+    </w:p>
+    <w:p>
+      <w:pPr>
+        <w:spacing w:line="240" w:lineRule="auto"/>
+        <w:jc w:val="both"/>
+        <w:rPr>
+          <w:sz w:val="24"/>
+          <w:szCs w:val="24"/>
+        </w:rPr>
+      </w:pPr>
+    </w:p>
+    <w:p>
+      <w:pPr>
+        <w:spacing w:line="240" w:lineRule="auto"/>
+        <w:jc w:val="both"/>
+        <w:rPr>
+          <w:sz w:val="24"/>
+          <w:szCs w:val="24"/>
+        </w:rPr>
+      </w:pPr>
+    </w:p>
+    <w:p>
+      <w:pPr>
+        <w:spacing w:line="240" w:lineRule="auto"/>
+        <w:jc w:val="both"/>
+        <w:rPr>
+          <w:sz w:val="24"/>
+          <w:szCs w:val="24"/>
+        </w:rPr>
+      </w:pPr>
+    </w:p>
+    <w:p>
+      <w:pPr>
+        <w:spacing w:line="240" w:lineRule="auto"/>
+        <w:jc w:val="both"/>
+        <w:rPr>
+          <w:sz w:val="24"/>
+          <w:szCs w:val="24"/>
+        </w:rPr>
+      </w:pPr>
+    </w:p>
+    <w:p>
+      <w:pPr>
+        <w:spacing w:line="240" w:lineRule="auto"/>
+        <w:jc w:val="both"/>
+        <w:rPr>
+          <w:sz w:val="24"/>
+          <w:szCs w:val="24"/>
+        </w:rPr>
+      </w:pPr>
+    </w:p>
+    <w:p>
+      <w:pPr>
+        <w:spacing w:line="240" w:lineRule="auto"/>
+        <w:jc w:val="both"/>
+        <w:rPr>
+          <w:sz w:val="24"/>
+          <w:szCs w:val="24"/>
+        </w:rPr>
+      </w:pPr>
+    </w:p>
+    <w:p>
+      <w:pPr>
+        <w:spacing w:line="240" w:lineRule="auto"/>
+        <w:jc w:val="both"/>
+        <w:rPr>
+          <w:sz w:val="24"/>
+          <w:szCs w:val="24"/>
+        </w:rPr>
+      </w:pPr>
+    </w:p>
+    <w:p>
+      <w:pPr>
+        <w:spacing w:line="240" w:lineRule="auto"/>
+        <w:jc w:val="both"/>
+        <w:rPr>
+          <w:sz w:val="24"/>
+          <w:szCs w:val="24"/>
+        </w:rPr>
+      </w:pPr>
+    </w:p>
+    <w:p>
+      <w:pPr>
+        <w:spacing w:line="240" w:lineRule="auto"/>
+        <w:jc w:val="both"/>
+        <w:rPr>
+          <w:sz w:val="24"/>
+          <w:szCs w:val="24"/>
+        </w:rPr>
+      </w:pPr>
+    </w:p>
+    <w:p>
+      <w:pPr>
+        <w:spacing w:line="240" w:lineRule="auto"/>
+        <w:jc w:val="both"/>
+        <w:rPr>
+          <w:sz w:val="24"/>
+          <w:szCs w:val="24"/>
+        </w:rPr>
+      </w:pPr>
     </w:p>
     <w:p>
       <w:pPr>
@@ -4805,6 +4769,7 @@
           <w:b/>
           <w:bCs/>
         </w:rPr>
+        <w:lastRenderedPageBreak/>
         <w:t>Referencias</w:t>
       </w:r>
       <w:bookmarkEnd w:id="11"/>

</xml_diff>